<commit_message>
feat(main): add files to lab02
</commit_message>
<xml_diff>
--- a/labs/lab02/report/report.docx
+++ b/labs/lab02/report/report.docx
@@ -75,7 +75,7 @@
         <w:pStyle w:val="FirstParagraph"/>
       </w:pPr>
       <w:r>
-        <w:t xml:space="preserve">Ознакомиться с работой системы git, выполнить необходимые задания, составить отчет по выполненной лабораторной работе</w:t>
+        <w:t xml:space="preserve">Ознакомиться с работой системы git, выполнить необходимые задания, составить отчет по выполненной лабораторной работе.</w:t>
       </w:r>
     </w:p>
     <w:bookmarkEnd w:id="20"/>
@@ -1268,6 +1268,91 @@
       </w:pPr>
     </w:lvl>
   </w:abstractNum>
+  <w:abstractNum w:abstractNumId="99411">
+    <w:nsid w:val="00A99411"/>
+    <w:multiLevelType w:val="multilevel"/>
+    <w:lvl w:ilvl="0">
+      <w:start w:val="1"/>
+      <w:numFmt w:val="decimal"/>
+      <w:lvlText w:val="%1."/>
+      <w:lvlJc w:val="left"/>
+      <w:pPr>
+        <w:ind w:left="720" w:hanging="360"/>
+      </w:pPr>
+    </w:lvl>
+    <w:lvl w:ilvl="1">
+      <w:start w:val="1"/>
+      <w:numFmt w:val="decimal"/>
+      <w:lvlText w:val="%2."/>
+      <w:lvlJc w:val="left"/>
+      <w:pPr>
+        <w:ind w:left="1440" w:hanging="360"/>
+      </w:pPr>
+    </w:lvl>
+    <w:lvl w:ilvl="2">
+      <w:start w:val="1"/>
+      <w:numFmt w:val="decimal"/>
+      <w:lvlText w:val="%3."/>
+      <w:lvlJc w:val="left"/>
+      <w:pPr>
+        <w:ind w:left="2160" w:hanging="360"/>
+      </w:pPr>
+    </w:lvl>
+    <w:lvl w:ilvl="3">
+      <w:start w:val="1"/>
+      <w:numFmt w:val="decimal"/>
+      <w:lvlText w:val="%4."/>
+      <w:lvlJc w:val="left"/>
+      <w:pPr>
+        <w:ind w:left="2880" w:hanging="360"/>
+      </w:pPr>
+    </w:lvl>
+    <w:lvl w:ilvl="4">
+      <w:start w:val="1"/>
+      <w:numFmt w:val="decimal"/>
+      <w:lvlText w:val="%5."/>
+      <w:lvlJc w:val="left"/>
+      <w:pPr>
+        <w:ind w:left="3600" w:hanging="360"/>
+      </w:pPr>
+    </w:lvl>
+    <w:lvl w:ilvl="5">
+      <w:start w:val="1"/>
+      <w:numFmt w:val="decimal"/>
+      <w:lvlText w:val="%6."/>
+      <w:lvlJc w:val="left"/>
+      <w:pPr>
+        <w:ind w:left="4320" w:hanging="360"/>
+      </w:pPr>
+    </w:lvl>
+    <w:lvl w:ilvl="6">
+      <w:start w:val="1"/>
+      <w:numFmt w:val="decimal"/>
+      <w:lvlText w:val="%7."/>
+      <w:lvlJc w:val="left"/>
+      <w:pPr>
+        <w:ind w:left="5040" w:hanging="360"/>
+      </w:pPr>
+    </w:lvl>
+    <w:lvl w:ilvl="7">
+      <w:start w:val="1"/>
+      <w:numFmt w:val="decimal"/>
+      <w:lvlText w:val="%8."/>
+      <w:lvlJc w:val="left"/>
+      <w:pPr>
+        <w:ind w:left="5760" w:hanging="360"/>
+      </w:pPr>
+    </w:lvl>
+    <w:lvl w:ilvl="8">
+      <w:start w:val="1"/>
+      <w:numFmt w:val="decimal"/>
+      <w:lvlText w:val="%9."/>
+      <w:lvlJc w:val="left"/>
+      <w:pPr>
+        <w:ind w:left="6480" w:hanging="360"/>
+      </w:pPr>
+    </w:lvl>
+  </w:abstractNum>
   <w:abstractNum w:abstractNumId="99421">
     <w:nsid w:val="00A99421"/>
     <w:multiLevelType w:val="multilevel"/>
@@ -1357,7 +1442,7 @@
     <w:abstractNumId w:val="990"/>
   </w:num>
   <w:num w:numId="1001">
-    <w:abstractNumId w:val="99421"/>
+    <w:abstractNumId w:val="99411"/>
     <w:lvlOverride w:ilvl="0">
       <w:startOverride w:val="1"/>
     </w:lvlOverride>

</xml_diff>